<commit_message>
added image to lection 2 for Modeling
</commit_message>
<xml_diff>
--- a/Моделирование/Лекция 2.docx
+++ b/Моделирование/Лекция 2.docx
@@ -72,10 +72,7 @@
         </w:numPr>
       </w:pPr>
       <w:r>
-        <w:t>Г</w:t>
-      </w:r>
-      <w:r>
-        <w:t xml:space="preserve">ораздо дешевле </w:t>
+        <w:t xml:space="preserve">Гораздо дешевле </w:t>
       </w:r>
     </w:p>
     <w:p>
@@ -87,16 +84,7 @@
         </w:numPr>
       </w:pPr>
       <w:r>
-        <w:t>М</w:t>
-      </w:r>
-      <w:r>
-        <w:t xml:space="preserve">ожно </w:t>
-      </w:r>
-      <w:r>
-        <w:t>реализовать</w:t>
-      </w:r>
-      <w:r>
-        <w:t xml:space="preserve"> фантастические условия </w:t>
+        <w:t xml:space="preserve">Можно реализовать фантастические условия </w:t>
       </w:r>
     </w:p>
     <w:p>
@@ -109,10 +97,7 @@
     </w:p>
     <w:p>
       <w:r>
-        <w:t>Методологическая основа моделирования — диалектический метод познания и научного исследования</w:t>
-      </w:r>
-      <w:r>
-        <w:t>.</w:t>
+        <w:t>Методологическая основа моделирования — диалектический метод познания и научного исследования.</w:t>
       </w:r>
     </w:p>
     <w:p>
@@ -222,13 +207,7 @@
     </w:p>
     <w:p>
       <w:r>
-        <w:t>В основе моделирования лежит теория подобия, которая утверждает</w:t>
-      </w:r>
-      <w:r>
-        <w:t>,</w:t>
-      </w:r>
-      <w:r>
-        <w:t xml:space="preserve"> что абсолютное подобие имеет место только при замене объекта таким же объектом.</w:t>
+        <w:t>В основе моделирования лежит теория подобия, которая утверждает, что абсолютное подобие имеет место только при замене объекта таким же объектом.</w:t>
       </w:r>
     </w:p>
     <w:p/>
@@ -257,11 +236,11 @@
     </w:p>
     <w:p>
       <w:pPr>
-        <w:ind w:firstLine="0"/>
+        <w:pStyle w:val="a7"/>
       </w:pPr>
       <w:r>
         <w:rPr>
-          <w:noProof/>
+          <w:rStyle w:val="sc91"/>
         </w:rPr>
         <w:drawing>
           <wp:inline distT="0" distB="0" distL="0" distR="0" wp14:anchorId="3155A2C1" wp14:editId="6D768899">
@@ -396,6 +375,61 @@
       </w:r>
       <w:r>
         <w:t xml:space="preserve"> модель алгоритм воспроизводит процесс функционирования системы (во времени), причем имитируются элементарные явления составляющие процесс с сохранением их логической структуры и последовательности протекания, что позволяет по исходным данным получить сведения о состоянии процесса в определенные моменты времени, дающие возможность оценить характеристики системы.</w:t>
+      </w:r>
+    </w:p>
+    <w:p>
+      <w:pPr>
+        <w:pStyle w:val="a7"/>
+      </w:pPr>
+      <w:r>
+        <w:drawing>
+          <wp:inline distT="0" distB="0" distL="0" distR="0" wp14:anchorId="46610F8C" wp14:editId="5A682D04">
+            <wp:extent cx="6645910" cy="4029710"/>
+            <wp:effectExtent l="0" t="0" r="2540" b="8890"/>
+            <wp:docPr id="2" name="Рисунок 2"/>
+            <wp:cNvGraphicFramePr>
+              <a:graphicFrameLocks xmlns:a="http://schemas.openxmlformats.org/drawingml/2006/main" noChangeAspect="1"/>
+            </wp:cNvGraphicFramePr>
+            <a:graphic xmlns:a="http://schemas.openxmlformats.org/drawingml/2006/main">
+              <a:graphicData uri="http://schemas.openxmlformats.org/drawingml/2006/picture">
+                <pic:pic xmlns:pic="http://schemas.openxmlformats.org/drawingml/2006/picture">
+                  <pic:nvPicPr>
+                    <pic:cNvPr id="0" name="Picture 1"/>
+                    <pic:cNvPicPr>
+                      <a:picLocks noChangeAspect="1" noChangeArrowheads="1"/>
+                    </pic:cNvPicPr>
+                  </pic:nvPicPr>
+                  <pic:blipFill>
+                    <a:blip r:embed="rId7">
+                      <a:extLst>
+                        <a:ext uri="{28A0092B-C50C-407E-A947-70E740481C1C}">
+                          <a14:useLocalDpi xmlns:a14="http://schemas.microsoft.com/office/drawing/2010/main" val="0"/>
+                        </a:ext>
+                      </a:extLst>
+                    </a:blip>
+                    <a:srcRect/>
+                    <a:stretch>
+                      <a:fillRect/>
+                    </a:stretch>
+                  </pic:blipFill>
+                  <pic:spPr bwMode="auto">
+                    <a:xfrm>
+                      <a:off x="0" y="0"/>
+                      <a:ext cx="6645910" cy="4029710"/>
+                    </a:xfrm>
+                    <a:prstGeom prst="rect">
+                      <a:avLst/>
+                    </a:prstGeom>
+                    <a:noFill/>
+                    <a:ln>
+                      <a:noFill/>
+                    </a:ln>
+                  </pic:spPr>
+                </pic:pic>
+              </a:graphicData>
+            </a:graphic>
+          </wp:inline>
+        </w:drawing>
       </w:r>
       <w:bookmarkStart w:id="0" w:name="_GoBack"/>
       <w:bookmarkEnd w:id="0"/>
@@ -3846,6 +3880,18 @@
       <w:szCs w:val="20"/>
     </w:rPr>
   </w:style>
+  <w:style w:type="paragraph" w:customStyle="1" w:styleId="a7">
+    <w:name w:val="Рисунок"/>
+    <w:basedOn w:val="a"/>
+    <w:qFormat/>
+    <w:rsid w:val="00BD3C17"/>
+    <w:pPr>
+      <w:ind w:firstLine="0"/>
+    </w:pPr>
+    <w:rPr>
+      <w:noProof/>
+    </w:rPr>
+  </w:style>
 </w:styles>
 </file>
 
@@ -4149,7 +4195,7 @@
 </file>
 
 <file path=customXml/itemProps1.xml><?xml version="1.0" encoding="utf-8"?>
-<ds:datastoreItem xmlns:ds="http://schemas.openxmlformats.org/officeDocument/2006/customXml" ds:itemID="{0C08C9FE-D283-42FA-A1DD-1F0996E747B1}">
+<ds:datastoreItem xmlns:ds="http://schemas.openxmlformats.org/officeDocument/2006/customXml" ds:itemID="{0C1A2BEB-03B5-49DA-93F9-174BAF3A9A63}">
   <ds:schemaRefs>
     <ds:schemaRef ds:uri="http://schemas.openxmlformats.org/officeDocument/2006/bibliography"/>
   </ds:schemaRefs>

</xml_diff>